<commit_message>
Updated supporting materials and reorganised source materials.
</commit_message>
<xml_diff>
--- a/support/Authors.docx
+++ b/support/Authors.docx
@@ -121,28 +121,101 @@
     <w:p>
       <w:pPr>
         <w:jc w:val="both"/>
-        <w:rPr>
-          <w:b/>
-        </w:rPr>
-      </w:pPr>
-      <w:r>
-        <w:rPr>
-          <w:b/>
-        </w:rPr>
-        <w:t>Rupert</w:t>
-      </w:r>
-      <w:r>
-        <w:rPr>
-          <w:b/>
-        </w:rPr>
-        <w:t xml:space="preserve"> W. Ford</w:t>
-      </w:r>
-    </w:p>
-    <w:p>
-      <w:pPr>
+      </w:pPr>
+      <w:r>
         <w:rPr>
           <w:noProof/>
           <w:lang w:eastAsia="en-GB"/>
+        </w:rPr>
+        <w:drawing>
+          <wp:inline distT="0" distB="0" distL="0" distR="0">
+            <wp:extent cx="1033200" cy="1440000"/>
+            <wp:effectExtent l="0" t="0" r="0" b="8255"/>
+            <wp:docPr id="8" name="Picture 8"/>
+            <wp:cNvGraphicFramePr>
+              <a:graphicFrameLocks xmlns:a="http://schemas.openxmlformats.org/drawingml/2006/main" noChangeAspect="1"/>
+            </wp:cNvGraphicFramePr>
+            <a:graphic xmlns:a="http://schemas.openxmlformats.org/drawingml/2006/main">
+              <a:graphicData uri="http://schemas.openxmlformats.org/drawingml/2006/picture">
+                <pic:pic xmlns:pic="http://schemas.openxmlformats.org/drawingml/2006/picture">
+                  <pic:nvPicPr>
+                    <pic:cNvPr id="8" name="Rupert_STFC_photo.jpg"/>
+                    <pic:cNvPicPr/>
+                  </pic:nvPicPr>
+                  <pic:blipFill>
+                    <a:blip r:embed="rId5" cstate="print">
+                      <a:extLst>
+                        <a:ext uri="{28A0092B-C50C-407E-A947-70E740481C1C}">
+                          <a14:useLocalDpi xmlns:a14="http://schemas.microsoft.com/office/drawing/2010/main" val="0"/>
+                        </a:ext>
+                      </a:extLst>
+                    </a:blip>
+                    <a:stretch>
+                      <a:fillRect/>
+                    </a:stretch>
+                  </pic:blipFill>
+                  <pic:spPr>
+                    <a:xfrm>
+                      <a:off x="0" y="0"/>
+                      <a:ext cx="1033200" cy="1440000"/>
+                    </a:xfrm>
+                    <a:prstGeom prst="rect">
+                      <a:avLst/>
+                    </a:prstGeom>
+                  </pic:spPr>
+                </pic:pic>
+              </a:graphicData>
+            </a:graphic>
+          </wp:inline>
+        </w:drawing>
+      </w:r>
+    </w:p>
+    <w:p>
+      <w:pPr>
+        <w:jc w:val="both"/>
+        <w:rPr>
+          <w:b/>
+        </w:rPr>
+      </w:pPr>
+      <w:r>
+        <w:rPr>
+          <w:b/>
+        </w:rPr>
+        <w:t>Rupert</w:t>
+      </w:r>
+      <w:r>
+        <w:rPr>
+          <w:b/>
+        </w:rPr>
+        <w:t xml:space="preserve"> </w:t>
+      </w:r>
+      <w:bookmarkStart w:id="0" w:name="_GoBack"/>
+      <w:bookmarkEnd w:id="0"/>
+      <w:r>
+        <w:rPr>
+          <w:b/>
+        </w:rPr>
+        <w:t>Ford</w:t>
+      </w:r>
+      <w:r>
+        <w:rPr>
+          <w:b/>
+        </w:rPr>
+        <w:t xml:space="preserve"> </w:t>
+      </w:r>
+      <w:r>
+        <w:rPr>
+          <w:noProof/>
+          <w:lang w:eastAsia="en-GB"/>
+        </w:rPr>
+        <w:t>has been involved in high performance computing for over 25 years. He has been working on Hartree Centre projects since he joined STFC in April 2012 and officially became a member of the Hartree Centre team in 2016. He has particular interests in portable performance, code generation and coupling systems. Most of his time is spent working on a collaborative project with the Met Office, helping them to develop their next generation weather and climate model.</w:t>
+      </w:r>
+    </w:p>
+    <w:p>
+      <w:pPr>
+        <w:pStyle w:val="PlainText"/>
+        <w:rPr>
+          <w:b/>
         </w:rPr>
       </w:pPr>
     </w:p>
@@ -196,7 +269,7 @@
                     <pic:cNvPicPr/>
                   </pic:nvPicPr>
                   <pic:blipFill>
-                    <a:blip r:embed="rId5" cstate="print">
+                    <a:blip r:embed="rId6" cstate="print">
                       <a:extLst>
                         <a:ext uri="{28A0092B-C50C-407E-A947-70E740481C1C}">
                           <a14:useLocalDpi xmlns:a14="http://schemas.microsoft.com/office/drawing/2010/main" val="0"/>
@@ -237,6 +310,7 @@
           <w:noProof/>
           <w:lang w:eastAsia="en-GB"/>
         </w:rPr>
+        <w:lastRenderedPageBreak/>
         <w:t>Mike Hobson</w:t>
       </w:r>
       <w:r>
@@ -256,6 +330,7 @@
     </w:p>
     <w:p>
       <w:pPr>
+        <w:jc w:val="both"/>
         <w:rPr>
           <w:noProof/>
           <w:lang w:eastAsia="en-GB"/>
@@ -264,98 +339,449 @@
     </w:p>
     <w:p>
       <w:pPr>
-        <w:jc w:val="both"/>
-        <w:rPr>
-          <w:b/>
-        </w:rPr>
-      </w:pPr>
-      <w:r>
-        <w:rPr>
-          <w:b/>
-        </w:rPr>
-        <w:t xml:space="preserve">I. </w:t>
-      </w:r>
-      <w:proofErr w:type="spellStart"/>
-      <w:r>
-        <w:rPr>
-          <w:b/>
-        </w:rPr>
-        <w:t>Kavčič</w:t>
-      </w:r>
-      <w:proofErr w:type="spellEnd"/>
-    </w:p>
-    <w:p>
-      <w:pPr>
-        <w:jc w:val="both"/>
-        <w:rPr>
-          <w:b/>
-        </w:rPr>
-      </w:pPr>
-    </w:p>
-    <w:p>
-      <w:pPr>
-        <w:jc w:val="both"/>
-        <w:rPr>
-          <w:b/>
-        </w:rPr>
-      </w:pPr>
-      <w:r>
-        <w:rPr>
-          <w:b/>
-        </w:rPr>
-        <w:t>Christopher</w:t>
-      </w:r>
-      <w:r>
-        <w:rPr>
-          <w:b/>
-        </w:rPr>
-        <w:t xml:space="preserve"> M. Maynard</w:t>
-      </w:r>
-    </w:p>
-    <w:p>
-      <w:pPr>
-        <w:jc w:val="both"/>
-        <w:rPr>
-          <w:b/>
-        </w:rPr>
-      </w:pPr>
-    </w:p>
-    <w:p>
-      <w:pPr>
-        <w:jc w:val="both"/>
-        <w:rPr>
-          <w:b/>
-        </w:rPr>
-      </w:pPr>
-      <w:bookmarkStart w:id="0" w:name="_GoBack"/>
-      <w:bookmarkEnd w:id="0"/>
-      <w:r>
-        <w:rPr>
-          <w:b/>
-        </w:rPr>
-        <w:t>Thomas</w:t>
-      </w:r>
-      <w:r>
-        <w:rPr>
-          <w:b/>
-        </w:rPr>
-        <w:t xml:space="preserve"> Melvin</w:t>
-      </w:r>
-    </w:p>
-    <w:p>
-      <w:pPr>
         <w:rPr>
           <w:noProof/>
           <w:lang w:eastAsia="en-GB"/>
         </w:rPr>
       </w:pPr>
-    </w:p>
-    <w:p>
       <w:r>
         <w:rPr>
           <w:noProof/>
           <w:lang w:eastAsia="en-GB"/>
         </w:rPr>
+        <w:drawing>
+          <wp:inline distT="0" distB="0" distL="0" distR="0">
+            <wp:extent cx="1130400" cy="1440000"/>
+            <wp:effectExtent l="0" t="0" r="0" b="8255"/>
+            <wp:docPr id="7" name="Picture 7"/>
+            <wp:cNvGraphicFramePr>
+              <a:graphicFrameLocks xmlns:a="http://schemas.openxmlformats.org/drawingml/2006/main" noChangeAspect="1"/>
+            </wp:cNvGraphicFramePr>
+            <a:graphic xmlns:a="http://schemas.openxmlformats.org/drawingml/2006/main">
+              <a:graphicData uri="http://schemas.openxmlformats.org/drawingml/2006/picture">
+                <pic:pic xmlns:pic="http://schemas.openxmlformats.org/drawingml/2006/picture">
+                  <pic:nvPicPr>
+                    <pic:cNvPr id="7" name="IvaKavcic_photo.jpg"/>
+                    <pic:cNvPicPr/>
+                  </pic:nvPicPr>
+                  <pic:blipFill>
+                    <a:blip r:embed="rId7" cstate="print">
+                      <a:extLst>
+                        <a:ext uri="{28A0092B-C50C-407E-A947-70E740481C1C}">
+                          <a14:useLocalDpi xmlns:a14="http://schemas.microsoft.com/office/drawing/2010/main" val="0"/>
+                        </a:ext>
+                      </a:extLst>
+                    </a:blip>
+                    <a:stretch>
+                      <a:fillRect/>
+                    </a:stretch>
+                  </pic:blipFill>
+                  <pic:spPr>
+                    <a:xfrm>
+                      <a:off x="0" y="0"/>
+                      <a:ext cx="1130400" cy="1440000"/>
+                    </a:xfrm>
+                    <a:prstGeom prst="rect">
+                      <a:avLst/>
+                    </a:prstGeom>
+                  </pic:spPr>
+                </pic:pic>
+              </a:graphicData>
+            </a:graphic>
+          </wp:inline>
+        </w:drawing>
+      </w:r>
+    </w:p>
+    <w:p>
+      <w:pPr>
+        <w:jc w:val="both"/>
+        <w:rPr>
+          <w:rFonts w:ascii="Calibri" w:hAnsi="Calibri"/>
+          <w:color w:val="000000"/>
+        </w:rPr>
+      </w:pPr>
+      <w:r>
+        <w:rPr>
+          <w:b/>
+        </w:rPr>
+        <w:t>Iva</w:t>
+      </w:r>
+      <w:r>
+        <w:rPr>
+          <w:b/>
+        </w:rPr>
+        <w:t xml:space="preserve"> </w:t>
+      </w:r>
+      <w:proofErr w:type="spellStart"/>
+      <w:r>
+        <w:rPr>
+          <w:b/>
+        </w:rPr>
+        <w:t>Kavčič</w:t>
+      </w:r>
+      <w:proofErr w:type="spellEnd"/>
+      <w:r>
+        <w:rPr>
+          <w:b/>
+        </w:rPr>
+        <w:t xml:space="preserve"> </w:t>
+      </w:r>
+      <w:r>
+        <w:t xml:space="preserve">is </w:t>
+      </w:r>
+      <w:r>
+        <w:t xml:space="preserve">a Scientific Software Engineer in the </w:t>
+      </w:r>
+      <w:proofErr w:type="spellStart"/>
+      <w:r>
+        <w:t>LFRic</w:t>
+      </w:r>
+      <w:proofErr w:type="spellEnd"/>
+      <w:r>
+        <w:t xml:space="preserve"> team within the UK Met Office. </w:t>
+      </w:r>
+      <w:r>
+        <w:t>S</w:t>
+      </w:r>
+      <w:r>
+        <w:t>he received a PhD degree in Geophysics with Meteorology from the</w:t>
+      </w:r>
+      <w:r>
+        <w:t xml:space="preserve"> University of Zagreb, Croatia, where she </w:t>
+      </w:r>
+      <w:r>
+        <w:t>worked on</w:t>
+      </w:r>
+      <w:r>
+        <w:t xml:space="preserve"> parameterisation </w:t>
+      </w:r>
+      <w:r>
+        <w:t xml:space="preserve">of turbulence </w:t>
+      </w:r>
+      <w:r>
+        <w:t xml:space="preserve">in </w:t>
+      </w:r>
+      <w:r>
+        <w:t>the stable</w:t>
+      </w:r>
+      <w:r>
+        <w:t xml:space="preserve"> boundary </w:t>
+      </w:r>
+      <w:r>
+        <w:t xml:space="preserve">layer. </w:t>
+      </w:r>
+      <w:r>
+        <w:t>Her later work</w:t>
+      </w:r>
+      <w:r>
+        <w:t xml:space="preserve"> as a </w:t>
+      </w:r>
+      <w:proofErr w:type="spellStart"/>
+      <w:r>
+        <w:t>PostDoc</w:t>
+      </w:r>
+      <w:proofErr w:type="spellEnd"/>
+      <w:r>
+        <w:t xml:space="preserve"> at the University of Exeter, UK, </w:t>
+      </w:r>
+      <w:r>
+        <w:rPr>
+          <w:rFonts w:ascii="Calibri" w:hAnsi="Calibri"/>
+          <w:color w:val="000000"/>
+        </w:rPr>
+        <w:t>focused on research</w:t>
+      </w:r>
+      <w:r>
+        <w:rPr>
+          <w:rFonts w:ascii="Calibri" w:hAnsi="Calibri"/>
+          <w:color w:val="000000"/>
+        </w:rPr>
+        <w:t xml:space="preserve"> and </w:t>
+      </w:r>
+      <w:r>
+        <w:rPr>
+          <w:rFonts w:ascii="Calibri" w:hAnsi="Calibri"/>
+          <w:color w:val="000000"/>
+        </w:rPr>
+        <w:t xml:space="preserve">development of </w:t>
+      </w:r>
+      <w:r>
+        <w:rPr>
+          <w:rFonts w:ascii="Calibri" w:hAnsi="Calibri"/>
+          <w:color w:val="000000"/>
+        </w:rPr>
+        <w:t xml:space="preserve">the </w:t>
+      </w:r>
+      <w:proofErr w:type="spellStart"/>
+      <w:r>
+        <w:rPr>
+          <w:rFonts w:ascii="Calibri" w:hAnsi="Calibri"/>
+          <w:color w:val="000000"/>
+        </w:rPr>
+        <w:t>ENDGame</w:t>
+      </w:r>
+      <w:proofErr w:type="spellEnd"/>
+      <w:r>
+        <w:rPr>
+          <w:rFonts w:ascii="Calibri" w:hAnsi="Calibri"/>
+          <w:color w:val="000000"/>
+        </w:rPr>
+        <w:t xml:space="preserve"> and </w:t>
+      </w:r>
+      <w:proofErr w:type="spellStart"/>
+      <w:r>
+        <w:rPr>
+          <w:rFonts w:ascii="Calibri" w:hAnsi="Calibri"/>
+          <w:color w:val="000000"/>
+        </w:rPr>
+        <w:t>GungHo</w:t>
+      </w:r>
+      <w:proofErr w:type="spellEnd"/>
+      <w:r>
+        <w:rPr>
+          <w:rFonts w:ascii="Calibri" w:hAnsi="Calibri"/>
+          <w:color w:val="000000"/>
+        </w:rPr>
+        <w:t xml:space="preserve"> </w:t>
+      </w:r>
+      <w:r>
+        <w:rPr>
+          <w:rFonts w:ascii="Calibri" w:hAnsi="Calibri"/>
+          <w:color w:val="000000"/>
+        </w:rPr>
+        <w:t>dynamical core</w:t>
+      </w:r>
+      <w:r>
+        <w:rPr>
+          <w:rFonts w:ascii="Calibri" w:hAnsi="Calibri"/>
+          <w:color w:val="000000"/>
+        </w:rPr>
+        <w:t>s</w:t>
+      </w:r>
+      <w:r>
+        <w:rPr>
+          <w:rFonts w:ascii="Calibri" w:hAnsi="Calibri"/>
+          <w:color w:val="000000"/>
+        </w:rPr>
+        <w:t xml:space="preserve"> of </w:t>
+      </w:r>
+      <w:r>
+        <w:rPr>
+          <w:rFonts w:ascii="Calibri" w:hAnsi="Calibri"/>
+          <w:color w:val="000000"/>
+        </w:rPr>
+        <w:t xml:space="preserve">the Met Office's forecast model. </w:t>
+      </w:r>
+      <w:r>
+        <w:t xml:space="preserve">Her </w:t>
+      </w:r>
+      <w:r>
+        <w:t xml:space="preserve">current </w:t>
+      </w:r>
+      <w:r>
+        <w:t xml:space="preserve">research interests </w:t>
+      </w:r>
+      <w:r>
+        <w:t xml:space="preserve">include </w:t>
+      </w:r>
+      <w:r>
+        <w:rPr>
+          <w:rFonts w:ascii="Calibri" w:hAnsi="Calibri"/>
+          <w:color w:val="000000"/>
+        </w:rPr>
+        <w:t xml:space="preserve">numerical </w:t>
+      </w:r>
+      <w:r>
+        <w:rPr>
+          <w:rFonts w:ascii="Calibri" w:hAnsi="Calibri"/>
+          <w:color w:val="000000"/>
+        </w:rPr>
+        <w:t xml:space="preserve">methods for geophysical fluids and translation of </w:t>
+      </w:r>
+      <w:r>
+        <w:rPr>
+          <w:rFonts w:ascii="Calibri" w:hAnsi="Calibri"/>
+          <w:color w:val="000000"/>
+        </w:rPr>
+        <w:t>scientific</w:t>
+      </w:r>
+      <w:r>
+        <w:rPr>
+          <w:rFonts w:ascii="Calibri" w:hAnsi="Calibri"/>
+          <w:color w:val="000000"/>
+        </w:rPr>
+        <w:t xml:space="preserve"> and numerical</w:t>
+      </w:r>
+      <w:r>
+        <w:rPr>
+          <w:rFonts w:ascii="Calibri" w:hAnsi="Calibri"/>
+          <w:color w:val="000000"/>
+        </w:rPr>
+        <w:t xml:space="preserve"> concepts </w:t>
+      </w:r>
+      <w:r>
+        <w:rPr>
+          <w:rFonts w:ascii="Calibri" w:hAnsi="Calibri"/>
+          <w:color w:val="000000"/>
+        </w:rPr>
+        <w:t>related to</w:t>
+      </w:r>
+      <w:r>
+        <w:rPr>
+          <w:rFonts w:ascii="Calibri" w:hAnsi="Calibri"/>
+          <w:color w:val="000000"/>
+        </w:rPr>
+        <w:t xml:space="preserve"> atmospheric modelling </w:t>
+      </w:r>
+      <w:r>
+        <w:rPr>
+          <w:rFonts w:ascii="Calibri" w:hAnsi="Calibri"/>
+          <w:color w:val="000000"/>
+        </w:rPr>
+        <w:t>into computational domain.</w:t>
+      </w:r>
+    </w:p>
+    <w:p>
+      <w:pPr>
+        <w:jc w:val="both"/>
+        <w:rPr>
+          <w:b/>
+        </w:rPr>
+      </w:pPr>
+    </w:p>
+    <w:p>
+      <w:pPr>
+        <w:jc w:val="both"/>
+        <w:rPr>
+          <w:b/>
+        </w:rPr>
+      </w:pPr>
+      <w:r>
+        <w:rPr>
+          <w:b/>
+        </w:rPr>
+        <w:t xml:space="preserve">Christopher </w:t>
+      </w:r>
+      <w:r>
+        <w:rPr>
+          <w:b/>
+        </w:rPr>
+        <w:t>Maynard</w:t>
+      </w:r>
+    </w:p>
+    <w:p>
+      <w:pPr>
+        <w:jc w:val="both"/>
+        <w:rPr>
+          <w:b/>
+        </w:rPr>
+      </w:pPr>
+    </w:p>
+    <w:p>
+      <w:pPr>
+        <w:jc w:val="both"/>
+        <w:rPr>
+          <w:b/>
+        </w:rPr>
+      </w:pPr>
+      <w:r>
+        <w:rPr>
+          <w:b/>
+          <w:noProof/>
+          <w:lang w:eastAsia="en-GB"/>
+        </w:rPr>
+        <w:drawing>
+          <wp:inline distT="0" distB="0" distL="0" distR="0">
+            <wp:extent cx="1731600" cy="1440000"/>
+            <wp:effectExtent l="0" t="0" r="2540" b="8255"/>
+            <wp:docPr id="3" name="Picture 3"/>
+            <wp:cNvGraphicFramePr>
+              <a:graphicFrameLocks xmlns:a="http://schemas.openxmlformats.org/drawingml/2006/main" noChangeAspect="1"/>
+            </wp:cNvGraphicFramePr>
+            <a:graphic xmlns:a="http://schemas.openxmlformats.org/drawingml/2006/main">
+              <a:graphicData uri="http://schemas.openxmlformats.org/drawingml/2006/picture">
+                <pic:pic xmlns:pic="http://schemas.openxmlformats.org/drawingml/2006/picture">
+                  <pic:nvPicPr>
+                    <pic:cNvPr id="3" name="TMelvin_bio_photo.jpg"/>
+                    <pic:cNvPicPr/>
+                  </pic:nvPicPr>
+                  <pic:blipFill>
+                    <a:blip r:embed="rId8">
+                      <a:extLst>
+                        <a:ext uri="{28A0092B-C50C-407E-A947-70E740481C1C}">
+                          <a14:useLocalDpi xmlns:a14="http://schemas.microsoft.com/office/drawing/2010/main" val="0"/>
+                        </a:ext>
+                      </a:extLst>
+                    </a:blip>
+                    <a:stretch>
+                      <a:fillRect/>
+                    </a:stretch>
+                  </pic:blipFill>
+                  <pic:spPr>
+                    <a:xfrm>
+                      <a:off x="0" y="0"/>
+                      <a:ext cx="1731600" cy="1440000"/>
+                    </a:xfrm>
+                    <a:prstGeom prst="rect">
+                      <a:avLst/>
+                    </a:prstGeom>
+                  </pic:spPr>
+                </pic:pic>
+              </a:graphicData>
+            </a:graphic>
+          </wp:inline>
+        </w:drawing>
+      </w:r>
+    </w:p>
+    <w:p>
+      <w:pPr>
+        <w:jc w:val="both"/>
+        <w:rPr>
+          <w:b/>
+        </w:rPr>
+      </w:pPr>
+      <w:r>
+        <w:rPr>
+          <w:b/>
+        </w:rPr>
+        <w:t>Thomas Melvin</w:t>
+      </w:r>
+      <w:r>
+        <w:rPr>
+          <w:b/>
+        </w:rPr>
+        <w:t xml:space="preserve"> </w:t>
+      </w:r>
+      <w:r>
+        <w:rPr>
+          <w:rFonts w:ascii="Calibri" w:hAnsi="Calibri"/>
+          <w:color w:val="000000"/>
+        </w:rPr>
+        <w:t>is a scientist in the Dynamics Research team at the Met Office. Thomas joined the Met Office in 2008 after receiving a PhD in applied mathematics from the University of Bristol, England. He works on researching and building the dynamical core of the Met Office's forecast model. His research interests include atmospheric modelling, numerical methods for geophysical fluids, wave propagation and dynamical systems</w:t>
+      </w:r>
+      <w:r>
+        <w:rPr>
+          <w:rFonts w:ascii="Calibri" w:hAnsi="Calibri"/>
+          <w:color w:val="000000"/>
+        </w:rPr>
+        <w:t>.</w:t>
+      </w:r>
+    </w:p>
+    <w:p>
+      <w:pPr>
+        <w:rPr>
+          <w:noProof/>
+          <w:lang w:eastAsia="en-GB"/>
+        </w:rPr>
+      </w:pPr>
+    </w:p>
+    <w:p>
+      <w:r>
+        <w:rPr>
+          <w:noProof/>
+          <w:lang w:eastAsia="en-GB"/>
+        </w:rPr>
+        <w:lastRenderedPageBreak/>
         <w:drawing>
           <wp:inline distT="0" distB="0" distL="0" distR="0" wp14:anchorId="5B55E8CF" wp14:editId="09D12625">
             <wp:extent cx="1440000" cy="1440000"/>
@@ -372,7 +798,7 @@
                     <pic:cNvPicPr/>
                   </pic:nvPicPr>
                   <pic:blipFill>
-                    <a:blip r:embed="rId6">
+                    <a:blip r:embed="rId9">
                       <a:extLst>
                         <a:ext uri="{28A0092B-C50C-407E-A947-70E740481C1C}">
                           <a14:useLocalDpi xmlns:a14="http://schemas.microsoft.com/office/drawing/2010/main" val="0"/>
@@ -493,7 +919,7 @@
                     <pic:cNvPicPr/>
                   </pic:nvPicPr>
                   <pic:blipFill>
-                    <a:blip r:embed="rId7" cstate="print">
+                    <a:blip r:embed="rId10" cstate="print">
                       <a:extLst>
                         <a:ext uri="{28A0092B-C50C-407E-A947-70E740481C1C}">
                           <a14:useLocalDpi xmlns:a14="http://schemas.microsoft.com/office/drawing/2010/main" val="0"/>
@@ -595,7 +1021,7 @@
                     <pic:cNvPicPr/>
                   </pic:nvPicPr>
                   <pic:blipFill>
-                    <a:blip r:embed="rId8">
+                    <a:blip r:embed="rId11">
                       <a:extLst>
                         <a:ext uri="{28A0092B-C50C-407E-A947-70E740481C1C}">
                           <a14:useLocalDpi xmlns:a14="http://schemas.microsoft.com/office/drawing/2010/main" val="0"/>
@@ -756,13 +1182,7 @@
         <w:rPr>
           <w:b/>
         </w:rPr>
-        <w:t>Ben</w:t>
-      </w:r>
-      <w:r>
-        <w:rPr>
-          <w:b/>
-        </w:rPr>
-        <w:t xml:space="preserve"> Shipway</w:t>
+        <w:t>Ben Shipway</w:t>
       </w:r>
     </w:p>
     <w:p>
@@ -772,17 +1192,19 @@
           <w:b/>
         </w:rPr>
       </w:pPr>
-      <w:r>
-        <w:rPr>
-          <w:b/>
-        </w:rPr>
-        <w:t>Ricky</w:t>
-      </w:r>
-      <w:r>
-        <w:rPr>
-          <w:b/>
-        </w:rPr>
-        <w:t xml:space="preserve"> Wong</w:t>
+    </w:p>
+    <w:p>
+      <w:pPr>
+        <w:jc w:val="both"/>
+        <w:rPr>
+          <w:b/>
+        </w:rPr>
+      </w:pPr>
+      <w:r>
+        <w:rPr>
+          <w:b/>
+        </w:rPr>
+        <w:t>Ricky Wong</w:t>
       </w:r>
     </w:p>
     <w:p/>

</xml_diff>

<commit_message>
Updated authors' bios and added pdf.
</commit_message>
<xml_diff>
--- a/support/Authors.docx
+++ b/support/Authors.docx
@@ -4,6 +4,7 @@
   <w:body>
     <w:p>
       <w:pPr>
+        <w:spacing w:after="120"/>
         <w:rPr>
           <w:noProof/>
           <w:lang w:eastAsia="en-GB"/>
@@ -59,6 +60,7 @@
     </w:p>
     <w:p>
       <w:pPr>
+        <w:spacing w:after="240"/>
         <w:jc w:val="both"/>
       </w:pPr>
       <w:r>
@@ -76,29 +78,13 @@
         <w:t>Adams</w:t>
       </w:r>
       <w:r>
-        <w:t xml:space="preserve"> is a Senior Scientific Software Engineer in the </w:t>
-      </w:r>
-      <w:proofErr w:type="spellStart"/>
-      <w:r>
-        <w:t>LFRic</w:t>
-      </w:r>
-      <w:proofErr w:type="spellEnd"/>
-      <w:r>
-        <w:t xml:space="preserve"> team within t</w:t>
+        <w:t xml:space="preserve"> is a Senior Scientific Software Engineer in the LFRic team within t</w:t>
       </w:r>
       <w:r>
         <w:t xml:space="preserve">he UK Met Office. She received the </w:t>
       </w:r>
       <w:r>
-        <w:t xml:space="preserve">B.Sc. degree in mathematics and physics from The Open University, Milton Keynes, U.K., in 2003, and the </w:t>
-      </w:r>
-      <w:proofErr w:type="spellStart"/>
-      <w:r>
-        <w:t>M.Res</w:t>
-      </w:r>
-      <w:proofErr w:type="spellEnd"/>
-      <w:r>
-        <w:t>. Degree (with Distinction) in com</w:t>
+        <w:t>B.Sc. degree in mathematics and physics from The Open University, Milton Keynes, U.K., in 2003, and the M.Res. Degree (with Distinction) in com</w:t>
       </w:r>
       <w:r>
         <w:t>puting and the Ph.D. degree in computational neuroscience from the University of Plymouth, Plymouth, U.K., in</w:t>
@@ -120,6 +106,7 @@
     </w:p>
     <w:p>
       <w:pPr>
+        <w:spacing w:after="120"/>
         <w:jc w:val="both"/>
       </w:pPr>
       <w:r>
@@ -172,6 +159,7 @@
     </w:p>
     <w:p>
       <w:pPr>
+        <w:spacing w:after="240"/>
         <w:jc w:val="both"/>
         <w:rPr>
           <w:b/>
@@ -213,29 +201,49 @@
       <w:pPr>
         <w:pStyle w:val="PlainText"/>
         <w:rPr>
-          <w:b/>
+          <w:rFonts w:asciiTheme="minorHAnsi" w:hAnsiTheme="minorHAnsi"/>
+          <w:b/>
+          <w:szCs w:val="22"/>
         </w:rPr>
       </w:pPr>
     </w:p>
     <w:p>
       <w:pPr>
         <w:pStyle w:val="PlainText"/>
-      </w:pPr>
-      <w:r>
-        <w:rPr>
-          <w:b/>
+        <w:rPr>
+          <w:rFonts w:asciiTheme="minorHAnsi" w:hAnsiTheme="minorHAnsi"/>
+          <w:szCs w:val="22"/>
+        </w:rPr>
+      </w:pPr>
+      <w:r>
+        <w:rPr>
+          <w:rFonts w:asciiTheme="minorHAnsi" w:hAnsiTheme="minorHAnsi"/>
+          <w:b/>
+          <w:szCs w:val="22"/>
         </w:rPr>
         <w:t>Matthew Hambley</w:t>
       </w:r>
       <w:r>
+        <w:rPr>
+          <w:rFonts w:asciiTheme="minorHAnsi" w:hAnsiTheme="minorHAnsi"/>
+          <w:szCs w:val="22"/>
+        </w:rPr>
         <w:t xml:space="preserve"> is a Scientific Software Engineer at the Met Office, who has worked as such in industry, academia and R&amp;D labs.</w:t>
       </w:r>
     </w:p>
     <w:p>
       <w:pPr>
         <w:pStyle w:val="PlainText"/>
-      </w:pPr>
-      <w:r>
+        <w:rPr>
+          <w:rFonts w:asciiTheme="minorHAnsi" w:hAnsiTheme="minorHAnsi"/>
+          <w:szCs w:val="22"/>
+        </w:rPr>
+      </w:pPr>
+      <w:r>
+        <w:rPr>
+          <w:rFonts w:asciiTheme="minorHAnsi" w:hAnsiTheme="minorHAnsi"/>
+          <w:szCs w:val="22"/>
+        </w:rPr>
         <w:t>(Photo to follow)</w:t>
       </w:r>
     </w:p>
@@ -262,11 +270,21 @@
           <w:lang w:eastAsia="en-GB"/>
         </w:rPr>
       </w:pPr>
-      <w:r>
+    </w:p>
+    <w:p>
+      <w:pPr>
+        <w:spacing w:after="120"/>
         <w:rPr>
           <w:noProof/>
           <w:lang w:eastAsia="en-GB"/>
         </w:rPr>
+      </w:pPr>
+      <w:r>
+        <w:rPr>
+          <w:noProof/>
+          <w:lang w:eastAsia="en-GB"/>
+        </w:rPr>
+        <w:lastRenderedPageBreak/>
         <w:drawing>
           <wp:inline distT="0" distB="0" distL="0" distR="0">
             <wp:extent cx="1440000" cy="1440000"/>
@@ -312,6 +330,7 @@
     </w:p>
     <w:p>
       <w:pPr>
+        <w:spacing w:after="240"/>
         <w:jc w:val="both"/>
         <w:rPr>
           <w:noProof/>
@@ -324,7 +343,6 @@
           <w:noProof/>
           <w:lang w:eastAsia="en-GB"/>
         </w:rPr>
-        <w:lastRenderedPageBreak/>
         <w:t>Mike Hobson</w:t>
       </w:r>
       <w:r>
@@ -367,6 +385,7 @@
     </w:p>
     <w:p>
       <w:pPr>
+        <w:spacing w:after="120"/>
         <w:rPr>
           <w:noProof/>
           <w:lang w:eastAsia="en-GB"/>
@@ -422,9 +441,9 @@
     </w:p>
     <w:p>
       <w:pPr>
-        <w:jc w:val="both"/>
-        <w:rPr>
-          <w:rFonts w:ascii="Calibri" w:hAnsi="Calibri"/>
+        <w:spacing w:after="240"/>
+        <w:jc w:val="both"/>
+        <w:rPr>
           <w:color w:val="000000"/>
         </w:rPr>
       </w:pPr>
@@ -438,16 +457,196 @@
         <w:rPr>
           <w:b/>
         </w:rPr>
+        <w:t xml:space="preserve"> Kavčič</w:t>
+      </w:r>
+      <w:r>
+        <w:rPr>
+          <w:b/>
+        </w:rPr>
         <w:t xml:space="preserve"> </w:t>
       </w:r>
-      <w:proofErr w:type="spellStart"/>
-      <w:r>
-        <w:rPr>
-          <w:b/>
-        </w:rPr>
-        <w:t>Kavčič</w:t>
-      </w:r>
-      <w:proofErr w:type="spellEnd"/>
+      <w:r>
+        <w:t xml:space="preserve">is a Scientific Software Engineer in the LFRic team within the UK Met Office. </w:t>
+      </w:r>
+      <w:r>
+        <w:t>S</w:t>
+      </w:r>
+      <w:r>
+        <w:t>he received a PhD degree in Geophysics with Meteorology from the</w:t>
+      </w:r>
+      <w:r>
+        <w:t xml:space="preserve"> University of Zagreb, Croatia, where she </w:t>
+      </w:r>
+      <w:r>
+        <w:t>worked on</w:t>
+      </w:r>
+      <w:r>
+        <w:t xml:space="preserve"> parameterisation </w:t>
+      </w:r>
+      <w:r>
+        <w:t xml:space="preserve">of turbulence </w:t>
+      </w:r>
+      <w:r>
+        <w:t xml:space="preserve">in </w:t>
+      </w:r>
+      <w:r>
+        <w:t>the stable</w:t>
+      </w:r>
+      <w:r>
+        <w:t xml:space="preserve"> boundary </w:t>
+      </w:r>
+      <w:r>
+        <w:t xml:space="preserve">layer. </w:t>
+      </w:r>
+      <w:r>
+        <w:t>Her later work</w:t>
+      </w:r>
+      <w:r>
+        <w:t xml:space="preserve"> as a PostDoc at the University of Exeter, UK, </w:t>
+      </w:r>
+      <w:r>
+        <w:rPr>
+          <w:color w:val="000000"/>
+        </w:rPr>
+        <w:t>focused on research</w:t>
+      </w:r>
+      <w:r>
+        <w:rPr>
+          <w:color w:val="000000"/>
+        </w:rPr>
+        <w:t xml:space="preserve"> and </w:t>
+      </w:r>
+      <w:r>
+        <w:rPr>
+          <w:color w:val="000000"/>
+        </w:rPr>
+        <w:t xml:space="preserve">development of </w:t>
+      </w:r>
+      <w:r>
+        <w:rPr>
+          <w:color w:val="000000"/>
+        </w:rPr>
+        <w:t xml:space="preserve">the </w:t>
+      </w:r>
+      <w:r>
+        <w:rPr>
+          <w:color w:val="000000"/>
+        </w:rPr>
+        <w:t xml:space="preserve">ENDGame and GungHo </w:t>
+      </w:r>
+      <w:r>
+        <w:rPr>
+          <w:color w:val="000000"/>
+        </w:rPr>
+        <w:t>dynamical core</w:t>
+      </w:r>
+      <w:r>
+        <w:rPr>
+          <w:color w:val="000000"/>
+        </w:rPr>
+        <w:t>s</w:t>
+      </w:r>
+      <w:r>
+        <w:rPr>
+          <w:color w:val="000000"/>
+        </w:rPr>
+        <w:t xml:space="preserve"> of </w:t>
+      </w:r>
+      <w:r>
+        <w:rPr>
+          <w:color w:val="000000"/>
+        </w:rPr>
+        <w:t xml:space="preserve">the Met Office's forecast model. </w:t>
+      </w:r>
+      <w:r>
+        <w:t xml:space="preserve">Her </w:t>
+      </w:r>
+      <w:r>
+        <w:t xml:space="preserve">current </w:t>
+      </w:r>
+      <w:r>
+        <w:t xml:space="preserve">research interests </w:t>
+      </w:r>
+      <w:r>
+        <w:t xml:space="preserve">include </w:t>
+      </w:r>
+      <w:r>
+        <w:rPr>
+          <w:color w:val="000000"/>
+        </w:rPr>
+        <w:t xml:space="preserve">numerical </w:t>
+      </w:r>
+      <w:r>
+        <w:rPr>
+          <w:color w:val="000000"/>
+        </w:rPr>
+        <w:t xml:space="preserve">methods for geophysical fluids and translation of </w:t>
+      </w:r>
+      <w:r>
+        <w:rPr>
+          <w:color w:val="000000"/>
+        </w:rPr>
+        <w:t>scientific</w:t>
+      </w:r>
+      <w:r>
+        <w:rPr>
+          <w:color w:val="000000"/>
+        </w:rPr>
+        <w:t xml:space="preserve"> and numerical</w:t>
+      </w:r>
+      <w:r>
+        <w:rPr>
+          <w:color w:val="000000"/>
+        </w:rPr>
+        <w:t xml:space="preserve"> concepts </w:t>
+      </w:r>
+      <w:r>
+        <w:rPr>
+          <w:color w:val="000000"/>
+        </w:rPr>
+        <w:t>related to</w:t>
+      </w:r>
+      <w:r>
+        <w:rPr>
+          <w:color w:val="000000"/>
+        </w:rPr>
+        <w:t xml:space="preserve"> atmospheric modelling </w:t>
+      </w:r>
+      <w:r>
+        <w:rPr>
+          <w:color w:val="000000"/>
+        </w:rPr>
+        <w:t>into computational domain.</w:t>
+      </w:r>
+    </w:p>
+    <w:p>
+      <w:pPr>
+        <w:jc w:val="both"/>
+        <w:rPr>
+          <w:b/>
+        </w:rPr>
+      </w:pPr>
+    </w:p>
+    <w:p>
+      <w:pPr>
+        <w:spacing w:after="0"/>
+        <w:jc w:val="both"/>
+        <w:rPr>
+          <w:b/>
+        </w:rPr>
+      </w:pPr>
+      <w:r>
+        <w:rPr>
+          <w:b/>
+        </w:rPr>
+        <w:t xml:space="preserve">Christopher </w:t>
+      </w:r>
+      <w:r>
+        <w:rPr>
+          <w:b/>
+        </w:rPr>
+        <w:t>Maynard</w:t>
+      </w:r>
       <w:r>
         <w:rPr>
           <w:b/>
@@ -455,252 +654,6 @@
         <w:t xml:space="preserve"> </w:t>
       </w:r>
       <w:r>
-        <w:t xml:space="preserve">is a Scientific Software Engineer in the </w:t>
-      </w:r>
-      <w:proofErr w:type="spellStart"/>
-      <w:r>
-        <w:t>LFRic</w:t>
-      </w:r>
-      <w:proofErr w:type="spellEnd"/>
-      <w:r>
-        <w:t xml:space="preserve"> team within the UK Met Office. </w:t>
-      </w:r>
-      <w:r>
-        <w:t>S</w:t>
-      </w:r>
-      <w:r>
-        <w:t>he received a PhD degree in Geophysics with Meteorology from the</w:t>
-      </w:r>
-      <w:r>
-        <w:t xml:space="preserve"> University of Zagreb, Croatia, where she </w:t>
-      </w:r>
-      <w:r>
-        <w:t>worked on</w:t>
-      </w:r>
-      <w:r>
-        <w:t xml:space="preserve"> parameterisation </w:t>
-      </w:r>
-      <w:r>
-        <w:t xml:space="preserve">of turbulence </w:t>
-      </w:r>
-      <w:r>
-        <w:t xml:space="preserve">in </w:t>
-      </w:r>
-      <w:r>
-        <w:t>the stable</w:t>
-      </w:r>
-      <w:r>
-        <w:t xml:space="preserve"> boundary </w:t>
-      </w:r>
-      <w:r>
-        <w:t xml:space="preserve">layer. </w:t>
-      </w:r>
-      <w:r>
-        <w:t>Her later work</w:t>
-      </w:r>
-      <w:r>
-        <w:t xml:space="preserve"> as a </w:t>
-      </w:r>
-      <w:proofErr w:type="spellStart"/>
-      <w:r>
-        <w:t>PostDoc</w:t>
-      </w:r>
-      <w:proofErr w:type="spellEnd"/>
-      <w:r>
-        <w:t xml:space="preserve"> at the University of Exeter, UK, </w:t>
-      </w:r>
-      <w:r>
-        <w:rPr>
-          <w:rFonts w:ascii="Calibri" w:hAnsi="Calibri"/>
-          <w:color w:val="000000"/>
-        </w:rPr>
-        <w:t>focused on research</w:t>
-      </w:r>
-      <w:r>
-        <w:rPr>
-          <w:rFonts w:ascii="Calibri" w:hAnsi="Calibri"/>
-          <w:color w:val="000000"/>
-        </w:rPr>
-        <w:t xml:space="preserve"> and </w:t>
-      </w:r>
-      <w:r>
-        <w:rPr>
-          <w:rFonts w:ascii="Calibri" w:hAnsi="Calibri"/>
-          <w:color w:val="000000"/>
-        </w:rPr>
-        <w:t xml:space="preserve">development of </w:t>
-      </w:r>
-      <w:r>
-        <w:rPr>
-          <w:rFonts w:ascii="Calibri" w:hAnsi="Calibri"/>
-          <w:color w:val="000000"/>
-        </w:rPr>
-        <w:t xml:space="preserve">the </w:t>
-      </w:r>
-      <w:proofErr w:type="spellStart"/>
-      <w:r>
-        <w:rPr>
-          <w:rFonts w:ascii="Calibri" w:hAnsi="Calibri"/>
-          <w:color w:val="000000"/>
-        </w:rPr>
-        <w:t>ENDGame</w:t>
-      </w:r>
-      <w:proofErr w:type="spellEnd"/>
-      <w:r>
-        <w:rPr>
-          <w:rFonts w:ascii="Calibri" w:hAnsi="Calibri"/>
-          <w:color w:val="000000"/>
-        </w:rPr>
-        <w:t xml:space="preserve"> and </w:t>
-      </w:r>
-      <w:proofErr w:type="spellStart"/>
-      <w:r>
-        <w:rPr>
-          <w:rFonts w:ascii="Calibri" w:hAnsi="Calibri"/>
-          <w:color w:val="000000"/>
-        </w:rPr>
-        <w:t>GungHo</w:t>
-      </w:r>
-      <w:proofErr w:type="spellEnd"/>
-      <w:r>
-        <w:rPr>
-          <w:rFonts w:ascii="Calibri" w:hAnsi="Calibri"/>
-          <w:color w:val="000000"/>
-        </w:rPr>
-        <w:t xml:space="preserve"> </w:t>
-      </w:r>
-      <w:r>
-        <w:rPr>
-          <w:rFonts w:ascii="Calibri" w:hAnsi="Calibri"/>
-          <w:color w:val="000000"/>
-        </w:rPr>
-        <w:t>dynamical core</w:t>
-      </w:r>
-      <w:r>
-        <w:rPr>
-          <w:rFonts w:ascii="Calibri" w:hAnsi="Calibri"/>
-          <w:color w:val="000000"/>
-        </w:rPr>
-        <w:t>s</w:t>
-      </w:r>
-      <w:r>
-        <w:rPr>
-          <w:rFonts w:ascii="Calibri" w:hAnsi="Calibri"/>
-          <w:color w:val="000000"/>
-        </w:rPr>
-        <w:t xml:space="preserve"> of </w:t>
-      </w:r>
-      <w:r>
-        <w:rPr>
-          <w:rFonts w:ascii="Calibri" w:hAnsi="Calibri"/>
-          <w:color w:val="000000"/>
-        </w:rPr>
-        <w:t xml:space="preserve">the Met Office's forecast model. </w:t>
-      </w:r>
-      <w:r>
-        <w:t xml:space="preserve">Her </w:t>
-      </w:r>
-      <w:r>
-        <w:t xml:space="preserve">current </w:t>
-      </w:r>
-      <w:r>
-        <w:t xml:space="preserve">research interests </w:t>
-      </w:r>
-      <w:r>
-        <w:t xml:space="preserve">include </w:t>
-      </w:r>
-      <w:r>
-        <w:rPr>
-          <w:rFonts w:ascii="Calibri" w:hAnsi="Calibri"/>
-          <w:color w:val="000000"/>
-        </w:rPr>
-        <w:t xml:space="preserve">numerical </w:t>
-      </w:r>
-      <w:r>
-        <w:rPr>
-          <w:rFonts w:ascii="Calibri" w:hAnsi="Calibri"/>
-          <w:color w:val="000000"/>
-        </w:rPr>
-        <w:t xml:space="preserve">methods for geophysical fluids and translation of </w:t>
-      </w:r>
-      <w:r>
-        <w:rPr>
-          <w:rFonts w:ascii="Calibri" w:hAnsi="Calibri"/>
-          <w:color w:val="000000"/>
-        </w:rPr>
-        <w:t>scientific</w:t>
-      </w:r>
-      <w:r>
-        <w:rPr>
-          <w:rFonts w:ascii="Calibri" w:hAnsi="Calibri"/>
-          <w:color w:val="000000"/>
-        </w:rPr>
-        <w:t xml:space="preserve"> and numerical</w:t>
-      </w:r>
-      <w:r>
-        <w:rPr>
-          <w:rFonts w:ascii="Calibri" w:hAnsi="Calibri"/>
-          <w:color w:val="000000"/>
-        </w:rPr>
-        <w:t xml:space="preserve"> concepts </w:t>
-      </w:r>
-      <w:r>
-        <w:rPr>
-          <w:rFonts w:ascii="Calibri" w:hAnsi="Calibri"/>
-          <w:color w:val="000000"/>
-        </w:rPr>
-        <w:t>related to</w:t>
-      </w:r>
-      <w:r>
-        <w:rPr>
-          <w:rFonts w:ascii="Calibri" w:hAnsi="Calibri"/>
-          <w:color w:val="000000"/>
-        </w:rPr>
-        <w:t xml:space="preserve"> atmospheric modelling </w:t>
-      </w:r>
-      <w:r>
-        <w:rPr>
-          <w:rFonts w:ascii="Calibri" w:hAnsi="Calibri"/>
-          <w:color w:val="000000"/>
-        </w:rPr>
-        <w:t>into computational domain.</w:t>
-      </w:r>
-    </w:p>
-    <w:p>
-      <w:pPr>
-        <w:jc w:val="both"/>
-        <w:rPr>
-          <w:b/>
-        </w:rPr>
-      </w:pPr>
-    </w:p>
-    <w:p>
-      <w:pPr>
-        <w:spacing w:after="0"/>
-        <w:jc w:val="both"/>
-        <w:rPr>
-          <w:b/>
-        </w:rPr>
-      </w:pPr>
-      <w:r>
-        <w:rPr>
-          <w:b/>
-        </w:rPr>
-        <w:t xml:space="preserve">Christopher </w:t>
-      </w:r>
-      <w:r>
-        <w:rPr>
-          <w:b/>
-        </w:rPr>
-        <w:t>Maynard</w:t>
-      </w:r>
-      <w:r>
-        <w:rPr>
-          <w:b/>
-        </w:rPr>
-        <w:t xml:space="preserve"> </w:t>
-      </w:r>
-      <w:r>
         <w:t>(Met Office, University of Reading)</w:t>
       </w:r>
     </w:p>
@@ -711,8 +664,6 @@
       <w:r>
         <w:t>(Bio and photo t</w:t>
       </w:r>
-      <w:bookmarkStart w:id="0" w:name="_GoBack"/>
-      <w:bookmarkEnd w:id="0"/>
       <w:r>
         <w:t>o follow)</w:t>
       </w:r>
@@ -727,6 +678,7 @@
     </w:p>
     <w:p>
       <w:pPr>
+        <w:spacing w:after="120"/>
         <w:jc w:val="both"/>
         <w:rPr>
           <w:b/>
@@ -738,6 +690,7 @@
           <w:noProof/>
           <w:lang w:eastAsia="en-GB"/>
         </w:rPr>
+        <w:lastRenderedPageBreak/>
         <w:drawing>
           <wp:inline distT="0" distB="0" distL="0" distR="0">
             <wp:extent cx="1731600" cy="1440000"/>
@@ -783,6 +736,7 @@
     </w:p>
     <w:p>
       <w:pPr>
+        <w:spacing w:after="360"/>
         <w:jc w:val="both"/>
         <w:rPr>
           <w:b/>
@@ -802,14 +756,12 @@
       </w:r>
       <w:r>
         <w:rPr>
-          <w:rFonts w:ascii="Calibri" w:hAnsi="Calibri"/>
           <w:color w:val="000000"/>
         </w:rPr>
         <w:t>is a scientist in the Dynamics Research team at the Met Office. Thomas joined the Met Office in 2008 after receiving a PhD in applied mathematics from the University of Bristol, England. He works on researching and building the dynamical core of the Met Office's forecast model. His research interests include atmospheric modelling, numerical methods for geophysical fluids, wave propagation and dynamical systems</w:t>
       </w:r>
       <w:r>
         <w:rPr>
-          <w:rFonts w:ascii="Calibri" w:hAnsi="Calibri"/>
           <w:color w:val="000000"/>
         </w:rPr>
         <w:t>.</w:t>
@@ -817,19 +769,13 @@
     </w:p>
     <w:p>
       <w:pPr>
+        <w:spacing w:after="120"/>
+      </w:pPr>
+      <w:r>
         <w:rPr>
           <w:noProof/>
           <w:lang w:eastAsia="en-GB"/>
         </w:rPr>
-      </w:pPr>
-    </w:p>
-    <w:p>
-      <w:r>
-        <w:rPr>
-          <w:noProof/>
-          <w:lang w:eastAsia="en-GB"/>
-        </w:rPr>
-        <w:lastRenderedPageBreak/>
         <w:drawing>
           <wp:inline distT="0" distB="0" distL="0" distR="0" wp14:anchorId="5B55E8CF" wp14:editId="09D12625">
             <wp:extent cx="1440000" cy="1440000"/>
@@ -875,6 +821,7 @@
     </w:p>
     <w:p>
       <w:pPr>
+        <w:spacing w:after="360"/>
         <w:jc w:val="both"/>
       </w:pPr>
       <w:r>
@@ -884,31 +831,7 @@
         <w:t>Eike Müller</w:t>
       </w:r>
       <w:r>
-        <w:t xml:space="preserve"> is a Lecturer in the Department of Mathematical Sciences at the University of Bath. He joined the department in September 2011 as a </w:t>
-      </w:r>
-      <w:proofErr w:type="spellStart"/>
-      <w:r>
-        <w:t>PostDoc</w:t>
-      </w:r>
-      <w:proofErr w:type="spellEnd"/>
-      <w:r>
-        <w:t xml:space="preserve"> to work with </w:t>
-      </w:r>
-      <w:proofErr w:type="spellStart"/>
-      <w:r>
-        <w:t>Prof.</w:t>
-      </w:r>
-      <w:proofErr w:type="spellEnd"/>
-      <w:r>
-        <w:t xml:space="preserve"> Rob </w:t>
-      </w:r>
-      <w:proofErr w:type="spellStart"/>
-      <w:r>
-        <w:t>Scheichl</w:t>
-      </w:r>
-      <w:proofErr w:type="spellEnd"/>
-      <w:r>
-        <w:t xml:space="preserve"> and to investigate the algorithmic and parallel scalability of solvers for very large elliptic </w:t>
+        <w:t xml:space="preserve"> is a Lecturer in the Department of Mathematical Sciences at the University of Bath. He joined the department in September 2011 as a PostDoc to work with Prof. Rob Scheichl and to investigate the algorithmic and parallel scalability of solvers for very large elliptic </w:t>
       </w:r>
       <w:r>
         <w:t>partial differential equations</w:t>
@@ -923,7 +846,58 @@
         <w:t xml:space="preserve"> he worked as a Scientist in the Atmospheric Dispersion Group at the Met Office from November 2009 to August 2011 and completed a PhD in Computational Particle Physics at the University of Edinburgh (UK) in September 2009.</w:t>
       </w:r>
     </w:p>
-    <w:p/>
+    <w:p>
+      <w:pPr>
+        <w:spacing w:after="120"/>
+      </w:pPr>
+      <w:r>
+        <w:rPr>
+          <w:noProof/>
+          <w:lang w:eastAsia="en-GB"/>
+        </w:rPr>
+        <w:drawing>
+          <wp:inline distT="0" distB="0" distL="0" distR="0">
+            <wp:extent cx="1440000" cy="1440000"/>
+            <wp:effectExtent l="0" t="0" r="8255" b="8255"/>
+            <wp:docPr id="9" name="Picture 9"/>
+            <wp:cNvGraphicFramePr>
+              <a:graphicFrameLocks xmlns:a="http://schemas.openxmlformats.org/drawingml/2006/main" noChangeAspect="1"/>
+            </wp:cNvGraphicFramePr>
+            <a:graphic xmlns:a="http://schemas.openxmlformats.org/drawingml/2006/main">
+              <a:graphicData uri="http://schemas.openxmlformats.org/drawingml/2006/picture">
+                <pic:pic xmlns:pic="http://schemas.openxmlformats.org/drawingml/2006/picture">
+                  <pic:nvPicPr>
+                    <pic:cNvPr id="9" name="SM_cibt_headshot_crop.jpg"/>
+                    <pic:cNvPicPr/>
+                  </pic:nvPicPr>
+                  <pic:blipFill>
+                    <a:blip r:embed="rId10" cstate="print">
+                      <a:extLst>
+                        <a:ext uri="{28A0092B-C50C-407E-A947-70E740481C1C}">
+                          <a14:useLocalDpi xmlns:a14="http://schemas.microsoft.com/office/drawing/2010/main" val="0"/>
+                        </a:ext>
+                      </a:extLst>
+                    </a:blip>
+                    <a:stretch>
+                      <a:fillRect/>
+                    </a:stretch>
+                  </pic:blipFill>
+                  <pic:spPr>
+                    <a:xfrm>
+                      <a:off x="0" y="0"/>
+                      <a:ext cx="1440000" cy="1440000"/>
+                    </a:xfrm>
+                    <a:prstGeom prst="rect">
+                      <a:avLst/>
+                    </a:prstGeom>
+                  </pic:spPr>
+                </pic:pic>
+              </a:graphicData>
+            </a:graphic>
+          </wp:inline>
+        </w:drawing>
+      </w:r>
+    </w:p>
     <w:p>
       <w:pPr>
         <w:spacing w:after="0"/>
@@ -936,13 +910,7 @@
         <w:rPr>
           <w:b/>
         </w:rPr>
-        <w:t>Steve</w:t>
-      </w:r>
-      <w:r>
-        <w:rPr>
-          <w:b/>
-        </w:rPr>
-        <w:t xml:space="preserve"> Mullerworth</w:t>
+        <w:t>Steve Mullerworth</w:t>
       </w:r>
       <w:r>
         <w:rPr>
@@ -951,37 +919,151 @@
         <w:t xml:space="preserve"> </w:t>
       </w:r>
       <w:r>
-        <w:t>(M</w:t>
-      </w:r>
-      <w:r>
-        <w:t>et Office</w:t>
-      </w:r>
-      <w:r>
-        <w:t>)</w:t>
-      </w:r>
-    </w:p>
-    <w:p>
-      <w:pPr>
-        <w:jc w:val="both"/>
-        <w:rPr>
-          <w:b/>
-        </w:rPr>
-      </w:pPr>
-      <w:r>
-        <w:t>(Bio and photo t</w:t>
-      </w:r>
-      <w:r>
-        <w:t>o follow)</w:t>
-      </w:r>
-    </w:p>
-    <w:p/>
-    <w:p/>
-    <w:p>
+        <w:rPr>
+          <w:rFonts w:eastAsia="Times New Roman" w:cs="Arial"/>
+          <w:color w:val="000000"/>
+        </w:rPr>
+        <w:t>joined the Met O</w:t>
+      </w:r>
+      <w:r>
+        <w:rPr>
+          <w:rFonts w:eastAsia="Times New Roman" w:cs="Arial"/>
+          <w:color w:val="000000"/>
+        </w:rPr>
+        <w:t xml:space="preserve">ffice as a software engineer in </w:t>
+      </w:r>
+      <w:r>
+        <w:rPr>
+          <w:rFonts w:eastAsia="Times New Roman" w:cs="Arial"/>
+          <w:color w:val="000000"/>
+        </w:rPr>
+        <w:t>1995. In 2001 he took on the man</w:t>
+      </w:r>
+      <w:r>
+        <w:rPr>
+          <w:rFonts w:eastAsia="Times New Roman" w:cs="Arial"/>
+          <w:color w:val="000000"/>
+        </w:rPr>
+        <w:t xml:space="preserve">agement of the team undertaking </w:t>
+      </w:r>
+      <w:r>
+        <w:rPr>
+          <w:rFonts w:eastAsia="Times New Roman" w:cs="Arial"/>
+          <w:color w:val="000000"/>
+        </w:rPr>
+        <w:t>developm</w:t>
+      </w:r>
+      <w:r>
+        <w:rPr>
+          <w:rFonts w:eastAsia="Times New Roman" w:cs="Arial"/>
+          <w:color w:val="000000"/>
+        </w:rPr>
+        <w:t xml:space="preserve">ent and support of the software </w:t>
+      </w:r>
+      <w:r>
+        <w:rPr>
+          <w:rFonts w:eastAsia="Times New Roman" w:cs="Arial"/>
+          <w:color w:val="000000"/>
+        </w:rPr>
+        <w:t>inf</w:t>
+      </w:r>
+      <w:r>
+        <w:rPr>
+          <w:rFonts w:eastAsia="Times New Roman" w:cs="Arial"/>
+          <w:color w:val="000000"/>
+        </w:rPr>
+        <w:t xml:space="preserve">rastructure of Met Office </w:t>
+      </w:r>
+      <w:r>
+        <w:rPr>
+          <w:rFonts w:eastAsia="Times New Roman" w:cs="Arial"/>
+          <w:color w:val="000000"/>
+        </w:rPr>
+        <w:t xml:space="preserve">climate configurations. In 2012 he </w:t>
+      </w:r>
+      <w:r>
+        <w:rPr>
+          <w:rFonts w:eastAsia="Times New Roman" w:cs="Arial"/>
+          <w:color w:val="000000"/>
+        </w:rPr>
+        <w:t xml:space="preserve">took on the role of the project </w:t>
+      </w:r>
+      <w:r>
+        <w:rPr>
+          <w:rFonts w:eastAsia="Times New Roman" w:cs="Arial"/>
+          <w:color w:val="000000"/>
+        </w:rPr>
+        <w:t>manager of the LFRic project w</w:t>
+      </w:r>
+      <w:r>
+        <w:rPr>
+          <w:rFonts w:eastAsia="Times New Roman" w:cs="Arial"/>
+          <w:color w:val="000000"/>
+        </w:rPr>
+        <w:t xml:space="preserve">hich aims to build the software </w:t>
+      </w:r>
+      <w:r>
+        <w:rPr>
+          <w:rFonts w:eastAsia="Times New Roman" w:cs="Arial"/>
+          <w:color w:val="000000"/>
+        </w:rPr>
+        <w:t>infrastructure for the next generatio</w:t>
+      </w:r>
+      <w:r>
+        <w:rPr>
+          <w:rFonts w:eastAsia="Times New Roman" w:cs="Arial"/>
+          <w:color w:val="000000"/>
+        </w:rPr>
+        <w:t xml:space="preserve">n climate and weather model for </w:t>
+      </w:r>
+      <w:r>
+        <w:rPr>
+          <w:rFonts w:eastAsia="Times New Roman" w:cs="Arial"/>
+          <w:color w:val="000000"/>
+        </w:rPr>
+        <w:t>the Met Office. Prior to joining the</w:t>
+      </w:r>
+      <w:r>
+        <w:rPr>
+          <w:rFonts w:eastAsia="Times New Roman" w:cs="Arial"/>
+          <w:color w:val="000000"/>
+        </w:rPr>
+        <w:t xml:space="preserve"> Met Office, he gained a BSc in </w:t>
+      </w:r>
+      <w:r>
+        <w:rPr>
+          <w:rFonts w:eastAsia="Times New Roman" w:cs="Arial"/>
+          <w:color w:val="000000"/>
+        </w:rPr>
+        <w:t>Physics with Astrophysics from the Uni</w:t>
+      </w:r>
+      <w:r>
+        <w:rPr>
+          <w:rFonts w:eastAsia="Times New Roman" w:cs="Arial"/>
+          <w:color w:val="000000"/>
+        </w:rPr>
+        <w:t xml:space="preserve">versity of Leicester, and a PhD </w:t>
+      </w:r>
+      <w:r>
+        <w:rPr>
+          <w:rFonts w:eastAsia="Times New Roman" w:cs="Arial"/>
+          <w:color w:val="000000"/>
+        </w:rPr>
+        <w:t>in Physics from the Astronomy Group at the University of Southampton.</w:t>
+      </w:r>
+      <w:bookmarkStart w:id="0" w:name="_GoBack"/>
+      <w:bookmarkEnd w:id="0"/>
+    </w:p>
+    <w:p>
+      <w:pPr>
+        <w:spacing w:after="120"/>
+      </w:pPr>
       <w:r>
         <w:rPr>
           <w:noProof/>
           <w:lang w:eastAsia="en-GB"/>
         </w:rPr>
+        <w:lastRenderedPageBreak/>
         <w:drawing>
           <wp:inline distT="0" distB="0" distL="0" distR="0">
             <wp:extent cx="853200" cy="1440000"/>
@@ -998,7 +1080,7 @@
                     <pic:cNvPicPr/>
                   </pic:nvPicPr>
                   <pic:blipFill>
-                    <a:blip r:embed="rId10" cstate="print">
+                    <a:blip r:embed="rId11" cstate="print">
                       <a:extLst>
                         <a:ext uri="{28A0092B-C50C-407E-A947-70E740481C1C}">
                           <a14:useLocalDpi xmlns:a14="http://schemas.microsoft.com/office/drawing/2010/main" val="0"/>
@@ -1027,6 +1109,7 @@
     </w:p>
     <w:p>
       <w:pPr>
+        <w:spacing w:after="240"/>
         <w:jc w:val="both"/>
       </w:pPr>
       <w:r>
@@ -1036,54 +1119,29 @@
         <w:t>Andrew Porter</w:t>
       </w:r>
       <w:r>
-        <w:t xml:space="preserve"> received his PhD in computational physics from the University of Cambridge, UK in 2000. Following a year working for a scientific consultancy, he joined the University of Manchester, UK. There he was the lead developer on the </w:t>
-      </w:r>
-      <w:proofErr w:type="spellStart"/>
-      <w:r>
-        <w:t>RealityGrid</w:t>
-      </w:r>
-      <w:proofErr w:type="spellEnd"/>
-      <w:r>
-        <w:t xml:space="preserve"> computational-steering framework, a component of the </w:t>
-      </w:r>
-      <w:proofErr w:type="spellStart"/>
-      <w:r>
-        <w:t>TeraGyroid</w:t>
-      </w:r>
-      <w:proofErr w:type="spellEnd"/>
-      <w:r>
-        <w:t xml:space="preserve"> project which won awards at both SC'03 and ISC 2004. Since 2007 Andrew has worked as a computational scientist at the Science and Technology Facilities Council's </w:t>
-      </w:r>
-      <w:proofErr w:type="spellStart"/>
-      <w:r>
-        <w:t>Hartree</w:t>
-      </w:r>
-      <w:proofErr w:type="spellEnd"/>
-      <w:r>
-        <w:t xml:space="preserve"> Centre, UK. He has several years of working on performance analysis and optimisation, particularly of earth-system model components. This has naturally led to an interest in achieving portable performance and the use of code parsing and generation technologies.</w:t>
+        <w:t xml:space="preserve"> received his PhD in computational physics from the University of Cambridge, UK in 2000. Following a year working for a scientific consultancy, he joined the University of Manchester, UK. There he was the lead developer on the RealityGrid computational-steering framework, a component of the TeraGyroid project which won awards at both SC'03 and ISC 2004. Since 2007 Andrew has worked as a computational scientist at the Science and Technology Facilities Council's Hartree Centre, UK. He has several years of working on performance analysis and optimisation, particularly of earth-system model components. This has naturally led to an interest in achieving portable performance and the use of code parsing and generation technologies.</w:t>
       </w:r>
     </w:p>
     <w:p/>
     <w:p>
       <w:pPr>
         <w:pStyle w:val="NormalWeb"/>
-        <w:spacing w:line="315" w:lineRule="atLeast"/>
-        <w:rPr>
-          <w:rFonts w:ascii="Arial" w:hAnsi="Arial" w:cs="Arial"/>
-          <w:color w:val="000000"/>
-          <w:sz w:val="21"/>
-          <w:szCs w:val="21"/>
-        </w:rPr>
-      </w:pPr>
-      <w:r>
-        <w:rPr>
-          <w:rFonts w:ascii="Arial" w:hAnsi="Arial" w:cs="Arial"/>
-          <w:noProof/>
-          <w:color w:val="000000"/>
-          <w:sz w:val="21"/>
-          <w:szCs w:val="21"/>
-        </w:rPr>
-        <w:lastRenderedPageBreak/>
+        <w:spacing w:before="0" w:beforeAutospacing="0" w:after="120" w:afterAutospacing="0" w:line="315" w:lineRule="atLeast"/>
+        <w:rPr>
+          <w:rFonts w:asciiTheme="minorHAnsi" w:hAnsiTheme="minorHAnsi" w:cs="Arial"/>
+          <w:color w:val="000000"/>
+          <w:sz w:val="22"/>
+          <w:szCs w:val="22"/>
+        </w:rPr>
+      </w:pPr>
+      <w:r>
+        <w:rPr>
+          <w:rFonts w:asciiTheme="minorHAnsi" w:hAnsiTheme="minorHAnsi" w:cs="Arial"/>
+          <w:noProof/>
+          <w:color w:val="000000"/>
+          <w:sz w:val="22"/>
+          <w:szCs w:val="22"/>
+        </w:rPr>
         <w:drawing>
           <wp:inline distT="0" distB="0" distL="0" distR="0">
             <wp:extent cx="1440000" cy="1440000"/>
@@ -1100,7 +1158,7 @@
                     <pic:cNvPicPr/>
                   </pic:nvPicPr>
                   <pic:blipFill>
-                    <a:blip r:embed="rId11">
+                    <a:blip r:embed="rId12">
                       <a:extLst>
                         <a:ext uri="{28A0092B-C50C-407E-A947-70E740481C1C}">
                           <a14:useLocalDpi xmlns:a14="http://schemas.microsoft.com/office/drawing/2010/main" val="0"/>
@@ -1130,117 +1188,77 @@
     <w:p>
       <w:pPr>
         <w:pStyle w:val="NormalWeb"/>
-        <w:spacing w:line="315" w:lineRule="atLeast"/>
-        <w:jc w:val="both"/>
-        <w:rPr>
-          <w:rFonts w:ascii="Arial" w:hAnsi="Arial" w:cs="Arial"/>
-          <w:color w:val="000000"/>
-          <w:sz w:val="21"/>
-          <w:szCs w:val="21"/>
-        </w:rPr>
-      </w:pPr>
-      <w:r>
-        <w:rPr>
-          <w:rFonts w:ascii="Arial" w:hAnsi="Arial" w:cs="Arial"/>
-          <w:b/>
-          <w:color w:val="000000"/>
-          <w:sz w:val="21"/>
-          <w:szCs w:val="21"/>
+        <w:spacing w:before="0" w:beforeAutospacing="0" w:after="240" w:afterAutospacing="0" w:line="315" w:lineRule="atLeast"/>
+        <w:jc w:val="both"/>
+        <w:rPr>
+          <w:rFonts w:asciiTheme="minorHAnsi" w:hAnsiTheme="minorHAnsi" w:cs="Arial"/>
+          <w:color w:val="000000"/>
+          <w:sz w:val="22"/>
+          <w:szCs w:val="22"/>
+        </w:rPr>
+      </w:pPr>
+      <w:r>
+        <w:rPr>
+          <w:rFonts w:asciiTheme="minorHAnsi" w:hAnsiTheme="minorHAnsi" w:cs="Arial"/>
+          <w:b/>
+          <w:color w:val="000000"/>
+          <w:sz w:val="22"/>
+          <w:szCs w:val="22"/>
         </w:rPr>
         <w:t xml:space="preserve">Mike </w:t>
       </w:r>
       <w:r>
         <w:rPr>
-          <w:rFonts w:ascii="Arial" w:hAnsi="Arial" w:cs="Arial"/>
-          <w:b/>
-          <w:color w:val="000000"/>
-          <w:sz w:val="21"/>
-          <w:szCs w:val="21"/>
+          <w:rFonts w:asciiTheme="minorHAnsi" w:hAnsiTheme="minorHAnsi" w:cs="Arial"/>
+          <w:b/>
+          <w:color w:val="000000"/>
+          <w:sz w:val="22"/>
+          <w:szCs w:val="22"/>
         </w:rPr>
         <w:t>Rezny</w:t>
       </w:r>
       <w:r>
         <w:rPr>
-          <w:rFonts w:ascii="Arial" w:hAnsi="Arial" w:cs="Arial"/>
-          <w:color w:val="000000"/>
-          <w:sz w:val="21"/>
-          <w:szCs w:val="21"/>
+          <w:rFonts w:asciiTheme="minorHAnsi" w:hAnsiTheme="minorHAnsi" w:cs="Arial"/>
+          <w:color w:val="000000"/>
+          <w:sz w:val="22"/>
+          <w:szCs w:val="22"/>
         </w:rPr>
         <w:t xml:space="preserve"> </w:t>
       </w:r>
       <w:r>
         <w:rPr>
-          <w:rFonts w:ascii="Arial" w:hAnsi="Arial" w:cs="Arial"/>
-          <w:color w:val="000000"/>
-          <w:sz w:val="21"/>
-          <w:szCs w:val="21"/>
+          <w:rFonts w:asciiTheme="minorHAnsi" w:hAnsiTheme="minorHAnsi" w:cs="Arial"/>
+          <w:color w:val="000000"/>
+          <w:sz w:val="22"/>
+          <w:szCs w:val="22"/>
         </w:rPr>
         <w:t>has worked in the area of High Performance Computing since 1990, obtaining his PhD in 1995. Since then he has worked for NEC, Cray, and SGI in various roles as software manager, application support, porting, benchmarking, optimisation and training. In particular, he has concentrated on applications in the Earth Science areas.</w:t>
       </w:r>
       <w:r>
         <w:rPr>
-          <w:rFonts w:ascii="Arial" w:hAnsi="Arial" w:cs="Arial"/>
-          <w:color w:val="000000"/>
-          <w:sz w:val="21"/>
-          <w:szCs w:val="21"/>
+          <w:rFonts w:asciiTheme="minorHAnsi" w:hAnsiTheme="minorHAnsi" w:cs="Arial"/>
+          <w:color w:val="000000"/>
+          <w:sz w:val="22"/>
+          <w:szCs w:val="22"/>
         </w:rPr>
         <w:t xml:space="preserve"> </w:t>
       </w:r>
       <w:r>
         <w:rPr>
-          <w:rFonts w:ascii="Arial" w:hAnsi="Arial" w:cs="Arial"/>
-          <w:color w:val="000000"/>
-          <w:sz w:val="21"/>
-          <w:szCs w:val="21"/>
-        </w:rPr>
-        <w:t xml:space="preserve">More recently he worked as a Model Framework Developer focusing specifically on the development on both the </w:t>
-      </w:r>
-      <w:proofErr w:type="spellStart"/>
-      <w:r>
-        <w:rPr>
-          <w:rFonts w:ascii="Arial" w:hAnsi="Arial" w:cs="Arial"/>
-          <w:color w:val="000000"/>
-          <w:sz w:val="21"/>
-          <w:szCs w:val="21"/>
-        </w:rPr>
-        <w:t>GungHo</w:t>
-      </w:r>
-      <w:proofErr w:type="spellEnd"/>
-      <w:r>
-        <w:rPr>
-          <w:rFonts w:ascii="Arial" w:hAnsi="Arial" w:cs="Arial"/>
-          <w:color w:val="000000"/>
-          <w:sz w:val="21"/>
-          <w:szCs w:val="21"/>
-        </w:rPr>
-        <w:t xml:space="preserve"> and </w:t>
-      </w:r>
-      <w:proofErr w:type="spellStart"/>
-      <w:r>
-        <w:rPr>
-          <w:rFonts w:ascii="Arial" w:hAnsi="Arial" w:cs="Arial"/>
-          <w:color w:val="000000"/>
-          <w:sz w:val="21"/>
-          <w:szCs w:val="21"/>
-        </w:rPr>
-        <w:t>LFRic</w:t>
-      </w:r>
-      <w:proofErr w:type="spellEnd"/>
-      <w:r>
-        <w:rPr>
-          <w:rFonts w:ascii="Arial" w:hAnsi="Arial" w:cs="Arial"/>
-          <w:color w:val="000000"/>
-          <w:sz w:val="21"/>
-          <w:szCs w:val="21"/>
-        </w:rPr>
-        <w:t xml:space="preserve"> projects</w:t>
-      </w:r>
-      <w:r>
-        <w:rPr>
-          <w:rFonts w:ascii="Arial" w:hAnsi="Arial" w:cs="Arial"/>
-          <w:color w:val="000000"/>
-          <w:sz w:val="21"/>
-          <w:szCs w:val="21"/>
+          <w:rFonts w:asciiTheme="minorHAnsi" w:hAnsiTheme="minorHAnsi" w:cs="Arial"/>
+          <w:color w:val="000000"/>
+          <w:sz w:val="22"/>
+          <w:szCs w:val="22"/>
+        </w:rPr>
+        <w:t>More recently he worked as a Model Framework Developer focusing specifically on the development on both the GungHo and LFRic projects</w:t>
+      </w:r>
+      <w:r>
+        <w:rPr>
+          <w:rFonts w:asciiTheme="minorHAnsi" w:hAnsiTheme="minorHAnsi" w:cs="Arial"/>
+          <w:color w:val="000000"/>
+          <w:sz w:val="22"/>
+          <w:szCs w:val="22"/>
         </w:rPr>
         <w:t>.</w:t>
       </w:r>
@@ -1268,13 +1286,7 @@
         <w:t xml:space="preserve"> </w:t>
       </w:r>
       <w:r>
-        <w:t>(M</w:t>
-      </w:r>
-      <w:r>
-        <w:t>et Office</w:t>
-      </w:r>
-      <w:r>
-        <w:t>)</w:t>
+        <w:t>(Met Office)</w:t>
       </w:r>
     </w:p>
     <w:p>
@@ -1317,16 +1329,7 @@
         <w:t xml:space="preserve"> </w:t>
       </w:r>
       <w:r>
-        <w:t>(M</w:t>
-      </w:r>
-      <w:r>
-        <w:t>et Office</w:t>
-      </w:r>
-      <w:r>
-        <w:t>)</w:t>
-      </w:r>
-      <w:r>
-        <w:t xml:space="preserve"> </w:t>
+        <w:t xml:space="preserve">(Met Office) </w:t>
       </w:r>
     </w:p>
     <w:p>

</xml_diff>